<commit_message>
LightGBM and Gradient Boosting study
</commit_message>
<xml_diff>
--- a/Notice.docx
+++ b/Notice.docx
@@ -1052,6 +1052,19 @@
           <w:iCs/>
         </w:rPr>
         <w:t>float</w:t>
+      </w:r>
+      <w:r>
+        <w:rPr>
+          <w:i/>
+          <w:iCs/>
+        </w:rPr>
+        <w:t xml:space="preserve"> </w:t>
+      </w:r>
+      <w:r>
+        <w:sym w:font="Wingdings" w:char="F0E8"/>
+      </w:r>
+      <w:r>
+        <w:t xml:space="preserve"> scaling for each time a tree is added to prediction</w:t>
       </w:r>
     </w:p>
     <w:p>

</xml_diff>

<commit_message>
Gradient Boost and XGBoost study
</commit_message>
<xml_diff>
--- a/Notice.docx
+++ b/Notice.docx
@@ -541,19 +541,95 @@
       </w:r>
     </w:p>
     <w:p>
+      <w:r>
+        <w:rPr>
+          <w:b/>
+          <w:bCs/>
+          <w:noProof/>
+        </w:rPr>
+        <w:t>XGBoost</w:t>
+      </w:r>
+      <w:r>
+        <w:rPr>
+          <w:b/>
+          <w:bCs/>
+          <w:noProof/>
+        </w:rPr>
+        <w:t xml:space="preserve"> (Extreme Gradient Boost)</w:t>
+      </w:r>
+      <w:r>
+        <w:rPr>
+          <w:noProof/>
+        </w:rPr>
+        <w:t>:</w:t>
+      </w:r>
+      <w:r>
+        <w:rPr>
+          <w:noProof/>
+        </w:rPr>
+        <w:t xml:space="preserve"> </w:t>
+      </w:r>
+      <w:r>
+        <w:rPr>
+          <w:noProof/>
+        </w:rPr>
+        <w:t xml:space="preserve">can do both regression and classification. It </w:t>
+      </w:r>
+      <w:r>
+        <w:rPr>
+          <w:noProof/>
+        </w:rPr>
+        <w:t>contains</w:t>
+      </w:r>
+    </w:p>
+    <w:p>
       <w:pPr>
         <w:pStyle w:val="ListParagraph"/>
         <w:numPr>
           <w:ilvl w:val="0"/>
-          <w:numId w:val="2"/>
-        </w:numPr>
-      </w:pPr>
-      <w:r>
-        <w:rPr>
-          <w:noProof/>
-        </w:rPr>
-        <w:t>XGBoost</w:t>
-      </w:r>
+          <w:numId w:val="6"/>
+        </w:numPr>
+        <w:ind w:left="720"/>
+      </w:pPr>
+      <w:r>
+        <w:t>Gradient Boost</w:t>
+      </w:r>
+    </w:p>
+    <w:p>
+      <w:pPr>
+        <w:pStyle w:val="ListParagraph"/>
+        <w:numPr>
+          <w:ilvl w:val="0"/>
+          <w:numId w:val="6"/>
+        </w:numPr>
+        <w:ind w:left="720"/>
+      </w:pPr>
+      <w:r>
+        <w:t>Regularization</w:t>
+      </w:r>
+    </w:p>
+    <w:p>
+      <w:pPr>
+        <w:pStyle w:val="ListParagraph"/>
+        <w:numPr>
+          <w:ilvl w:val="0"/>
+          <w:numId w:val="6"/>
+        </w:numPr>
+        <w:ind w:left="720"/>
+      </w:pPr>
+      <w:r>
+        <w:t>Unique Regression Tree</w:t>
+      </w:r>
+    </w:p>
+    <w:p>
+      <w:pPr>
+        <w:pStyle w:val="ListParagraph"/>
+        <w:numPr>
+          <w:ilvl w:val="0"/>
+          <w:numId w:val="6"/>
+        </w:numPr>
+        <w:ind w:left="720"/>
+      </w:pPr>
     </w:p>
     <w:p>
       <w:r>
@@ -1166,7 +1242,6 @@
           <w:color w:val="212529"/>
           <w:shd w:val="clear" w:color="auto" w:fill="FFFFFF"/>
         </w:rPr>
-        <w:lastRenderedPageBreak/>
         <w:t>How does GridSearchCV calculate its best_score_?</w:t>
       </w:r>
       <w:r>
@@ -1822,6 +1897,119 @@
     </w:lvl>
   </w:abstractNum>
   <w:abstractNum w:abstractNumId="4" w15:restartNumberingAfterBreak="0">
+    <w:nsid w:val="343F0EB6"/>
+    <w:multiLevelType w:val="hybridMultilevel"/>
+    <w:tmpl w:val="2526A4C0"/>
+    <w:lvl w:ilvl="0" w:tplc="0409000B">
+      <w:start w:val="1"/>
+      <w:numFmt w:val="bullet"/>
+      <w:lvlText w:val=""/>
+      <w:lvlJc w:val="left"/>
+      <w:pPr>
+        <w:ind w:left="1080" w:hanging="360"/>
+      </w:pPr>
+      <w:rPr>
+        <w:rFonts w:ascii="Wingdings" w:hAnsi="Wingdings" w:hint="default"/>
+      </w:rPr>
+    </w:lvl>
+    <w:lvl w:ilvl="1" w:tplc="04090003" w:tentative="1">
+      <w:start w:val="1"/>
+      <w:numFmt w:val="bullet"/>
+      <w:lvlText w:val="o"/>
+      <w:lvlJc w:val="left"/>
+      <w:pPr>
+        <w:ind w:left="1800" w:hanging="360"/>
+      </w:pPr>
+      <w:rPr>
+        <w:rFonts w:ascii="Courier New" w:hAnsi="Courier New" w:cs="Courier New" w:hint="default"/>
+      </w:rPr>
+    </w:lvl>
+    <w:lvl w:ilvl="2" w:tplc="04090005" w:tentative="1">
+      <w:start w:val="1"/>
+      <w:numFmt w:val="bullet"/>
+      <w:lvlText w:val=""/>
+      <w:lvlJc w:val="left"/>
+      <w:pPr>
+        <w:ind w:left="2520" w:hanging="360"/>
+      </w:pPr>
+      <w:rPr>
+        <w:rFonts w:ascii="Wingdings" w:hAnsi="Wingdings" w:hint="default"/>
+      </w:rPr>
+    </w:lvl>
+    <w:lvl w:ilvl="3" w:tplc="04090001" w:tentative="1">
+      <w:start w:val="1"/>
+      <w:numFmt w:val="bullet"/>
+      <w:lvlText w:val=""/>
+      <w:lvlJc w:val="left"/>
+      <w:pPr>
+        <w:ind w:left="3240" w:hanging="360"/>
+      </w:pPr>
+      <w:rPr>
+        <w:rFonts w:ascii="Symbol" w:hAnsi="Symbol" w:hint="default"/>
+      </w:rPr>
+    </w:lvl>
+    <w:lvl w:ilvl="4" w:tplc="04090003" w:tentative="1">
+      <w:start w:val="1"/>
+      <w:numFmt w:val="bullet"/>
+      <w:lvlText w:val="o"/>
+      <w:lvlJc w:val="left"/>
+      <w:pPr>
+        <w:ind w:left="3960" w:hanging="360"/>
+      </w:pPr>
+      <w:rPr>
+        <w:rFonts w:ascii="Courier New" w:hAnsi="Courier New" w:cs="Courier New" w:hint="default"/>
+      </w:rPr>
+    </w:lvl>
+    <w:lvl w:ilvl="5" w:tplc="04090005" w:tentative="1">
+      <w:start w:val="1"/>
+      <w:numFmt w:val="bullet"/>
+      <w:lvlText w:val=""/>
+      <w:lvlJc w:val="left"/>
+      <w:pPr>
+        <w:ind w:left="4680" w:hanging="360"/>
+      </w:pPr>
+      <w:rPr>
+        <w:rFonts w:ascii="Wingdings" w:hAnsi="Wingdings" w:hint="default"/>
+      </w:rPr>
+    </w:lvl>
+    <w:lvl w:ilvl="6" w:tplc="04090001" w:tentative="1">
+      <w:start w:val="1"/>
+      <w:numFmt w:val="bullet"/>
+      <w:lvlText w:val=""/>
+      <w:lvlJc w:val="left"/>
+      <w:pPr>
+        <w:ind w:left="5400" w:hanging="360"/>
+      </w:pPr>
+      <w:rPr>
+        <w:rFonts w:ascii="Symbol" w:hAnsi="Symbol" w:hint="default"/>
+      </w:rPr>
+    </w:lvl>
+    <w:lvl w:ilvl="7" w:tplc="04090003" w:tentative="1">
+      <w:start w:val="1"/>
+      <w:numFmt w:val="bullet"/>
+      <w:lvlText w:val="o"/>
+      <w:lvlJc w:val="left"/>
+      <w:pPr>
+        <w:ind w:left="6120" w:hanging="360"/>
+      </w:pPr>
+      <w:rPr>
+        <w:rFonts w:ascii="Courier New" w:hAnsi="Courier New" w:cs="Courier New" w:hint="default"/>
+      </w:rPr>
+    </w:lvl>
+    <w:lvl w:ilvl="8" w:tplc="04090005" w:tentative="1">
+      <w:start w:val="1"/>
+      <w:numFmt w:val="bullet"/>
+      <w:lvlText w:val=""/>
+      <w:lvlJc w:val="left"/>
+      <w:pPr>
+        <w:ind w:left="6840" w:hanging="360"/>
+      </w:pPr>
+      <w:rPr>
+        <w:rFonts w:ascii="Wingdings" w:hAnsi="Wingdings" w:hint="default"/>
+      </w:rPr>
+    </w:lvl>
+  </w:abstractNum>
+  <w:abstractNum w:abstractNumId="5" w15:restartNumberingAfterBreak="0">
     <w:nsid w:val="400D7BDA"/>
     <w:multiLevelType w:val="hybridMultilevel"/>
     <w:tmpl w:val="7FD47FBA"/>
@@ -1934,7 +2122,7 @@
     </w:lvl>
   </w:abstractNum>
   <w:num w:numId="1" w16cid:durableId="575240023">
-    <w:abstractNumId w:val="4"/>
+    <w:abstractNumId w:val="5"/>
   </w:num>
   <w:num w:numId="2" w16cid:durableId="1703358596">
     <w:abstractNumId w:val="3"/>
@@ -1947,6 +2135,9 @@
   </w:num>
   <w:num w:numId="5" w16cid:durableId="203447469">
     <w:abstractNumId w:val="1"/>
+  </w:num>
+  <w:num w:numId="6" w16cid:durableId="1470512099">
+    <w:abstractNumId w:val="4"/>
   </w:num>
 </w:numbering>
 </file>

</xml_diff>

<commit_message>
Gradient boosting and XGBoost study
</commit_message>
<xml_diff>
--- a/Notice.docx
+++ b/Notice.docx
@@ -630,8 +630,26 @@
         </w:numPr>
         <w:ind w:left="720"/>
       </w:pPr>
-    </w:p>
-    <w:p>
+      <w:r>
+        <w:t>Parallel Learning</w:t>
+      </w:r>
+    </w:p>
+    <w:p>
+      <w:pPr>
+        <w:pStyle w:val="ListParagraph"/>
+        <w:numPr>
+          <w:ilvl w:val="0"/>
+          <w:numId w:val="6"/>
+        </w:numPr>
+        <w:ind w:left="720"/>
+      </w:pPr>
+    </w:p>
+    <w:p>
+      <w:pPr>
+        <w:rPr>
+          <w:noProof/>
+        </w:rPr>
+      </w:pPr>
       <w:r>
         <w:rPr>
           <w:b/>
@@ -1170,6 +1188,7 @@
         </w:numPr>
       </w:pPr>
       <w:r>
+        <w:lastRenderedPageBreak/>
         <w:t xml:space="preserve">num_boost_round: </w:t>
       </w:r>
       <w:r>
@@ -1897,6 +1916,119 @@
     </w:lvl>
   </w:abstractNum>
   <w:abstractNum w:abstractNumId="4" w15:restartNumberingAfterBreak="0">
+    <w:nsid w:val="304219C2"/>
+    <w:multiLevelType w:val="hybridMultilevel"/>
+    <w:tmpl w:val="DE24B01C"/>
+    <w:lvl w:ilvl="0" w:tplc="0409000B">
+      <w:start w:val="1"/>
+      <w:numFmt w:val="bullet"/>
+      <w:lvlText w:val=""/>
+      <w:lvlJc w:val="left"/>
+      <w:pPr>
+        <w:ind w:left="720" w:hanging="360"/>
+      </w:pPr>
+      <w:rPr>
+        <w:rFonts w:ascii="Wingdings" w:hAnsi="Wingdings" w:hint="default"/>
+      </w:rPr>
+    </w:lvl>
+    <w:lvl w:ilvl="1" w:tplc="04090003" w:tentative="1">
+      <w:start w:val="1"/>
+      <w:numFmt w:val="bullet"/>
+      <w:lvlText w:val="o"/>
+      <w:lvlJc w:val="left"/>
+      <w:pPr>
+        <w:ind w:left="1440" w:hanging="360"/>
+      </w:pPr>
+      <w:rPr>
+        <w:rFonts w:ascii="Courier New" w:hAnsi="Courier New" w:cs="Courier New" w:hint="default"/>
+      </w:rPr>
+    </w:lvl>
+    <w:lvl w:ilvl="2" w:tplc="04090005" w:tentative="1">
+      <w:start w:val="1"/>
+      <w:numFmt w:val="bullet"/>
+      <w:lvlText w:val=""/>
+      <w:lvlJc w:val="left"/>
+      <w:pPr>
+        <w:ind w:left="2160" w:hanging="360"/>
+      </w:pPr>
+      <w:rPr>
+        <w:rFonts w:ascii="Wingdings" w:hAnsi="Wingdings" w:hint="default"/>
+      </w:rPr>
+    </w:lvl>
+    <w:lvl w:ilvl="3" w:tplc="04090001" w:tentative="1">
+      <w:start w:val="1"/>
+      <w:numFmt w:val="bullet"/>
+      <w:lvlText w:val=""/>
+      <w:lvlJc w:val="left"/>
+      <w:pPr>
+        <w:ind w:left="2880" w:hanging="360"/>
+      </w:pPr>
+      <w:rPr>
+        <w:rFonts w:ascii="Symbol" w:hAnsi="Symbol" w:hint="default"/>
+      </w:rPr>
+    </w:lvl>
+    <w:lvl w:ilvl="4" w:tplc="04090003" w:tentative="1">
+      <w:start w:val="1"/>
+      <w:numFmt w:val="bullet"/>
+      <w:lvlText w:val="o"/>
+      <w:lvlJc w:val="left"/>
+      <w:pPr>
+        <w:ind w:left="3600" w:hanging="360"/>
+      </w:pPr>
+      <w:rPr>
+        <w:rFonts w:ascii="Courier New" w:hAnsi="Courier New" w:cs="Courier New" w:hint="default"/>
+      </w:rPr>
+    </w:lvl>
+    <w:lvl w:ilvl="5" w:tplc="04090005" w:tentative="1">
+      <w:start w:val="1"/>
+      <w:numFmt w:val="bullet"/>
+      <w:lvlText w:val=""/>
+      <w:lvlJc w:val="left"/>
+      <w:pPr>
+        <w:ind w:left="4320" w:hanging="360"/>
+      </w:pPr>
+      <w:rPr>
+        <w:rFonts w:ascii="Wingdings" w:hAnsi="Wingdings" w:hint="default"/>
+      </w:rPr>
+    </w:lvl>
+    <w:lvl w:ilvl="6" w:tplc="04090001" w:tentative="1">
+      <w:start w:val="1"/>
+      <w:numFmt w:val="bullet"/>
+      <w:lvlText w:val=""/>
+      <w:lvlJc w:val="left"/>
+      <w:pPr>
+        <w:ind w:left="5040" w:hanging="360"/>
+      </w:pPr>
+      <w:rPr>
+        <w:rFonts w:ascii="Symbol" w:hAnsi="Symbol" w:hint="default"/>
+      </w:rPr>
+    </w:lvl>
+    <w:lvl w:ilvl="7" w:tplc="04090003" w:tentative="1">
+      <w:start w:val="1"/>
+      <w:numFmt w:val="bullet"/>
+      <w:lvlText w:val="o"/>
+      <w:lvlJc w:val="left"/>
+      <w:pPr>
+        <w:ind w:left="5760" w:hanging="360"/>
+      </w:pPr>
+      <w:rPr>
+        <w:rFonts w:ascii="Courier New" w:hAnsi="Courier New" w:cs="Courier New" w:hint="default"/>
+      </w:rPr>
+    </w:lvl>
+    <w:lvl w:ilvl="8" w:tplc="04090005" w:tentative="1">
+      <w:start w:val="1"/>
+      <w:numFmt w:val="bullet"/>
+      <w:lvlText w:val=""/>
+      <w:lvlJc w:val="left"/>
+      <w:pPr>
+        <w:ind w:left="6480" w:hanging="360"/>
+      </w:pPr>
+      <w:rPr>
+        <w:rFonts w:ascii="Wingdings" w:hAnsi="Wingdings" w:hint="default"/>
+      </w:rPr>
+    </w:lvl>
+  </w:abstractNum>
+  <w:abstractNum w:abstractNumId="5" w15:restartNumberingAfterBreak="0">
     <w:nsid w:val="343F0EB6"/>
     <w:multiLevelType w:val="hybridMultilevel"/>
     <w:tmpl w:val="2526A4C0"/>
@@ -2009,7 +2141,7 @@
       </w:rPr>
     </w:lvl>
   </w:abstractNum>
-  <w:abstractNum w:abstractNumId="5" w15:restartNumberingAfterBreak="0">
+  <w:abstractNum w:abstractNumId="6" w15:restartNumberingAfterBreak="0">
     <w:nsid w:val="400D7BDA"/>
     <w:multiLevelType w:val="hybridMultilevel"/>
     <w:tmpl w:val="7FD47FBA"/>
@@ -2122,7 +2254,7 @@
     </w:lvl>
   </w:abstractNum>
   <w:num w:numId="1" w16cid:durableId="575240023">
-    <w:abstractNumId w:val="5"/>
+    <w:abstractNumId w:val="6"/>
   </w:num>
   <w:num w:numId="2" w16cid:durableId="1703358596">
     <w:abstractNumId w:val="3"/>
@@ -2137,6 +2269,9 @@
     <w:abstractNumId w:val="1"/>
   </w:num>
   <w:num w:numId="6" w16cid:durableId="1470512099">
+    <w:abstractNumId w:val="5"/>
+  </w:num>
+  <w:num w:numId="7" w16cid:durableId="1012991026">
     <w:abstractNumId w:val="4"/>
   </w:num>
 </w:numbering>

</xml_diff>